<commit_message>
Updated final based on Carol's suggestions, re-generated notes.docx/pdf files
</commit_message>
<xml_diff>
--- a/final/final.docx
+++ b/final/final.docx
@@ -65,10 +65,10 @@
       <w:pPr>
         <w:pStyle w:val="Heading2"/>
       </w:pPr>
-      <w:bookmarkStart w:id="22" w:name="study-1"/>
+      <w:bookmarkStart w:id="22" w:name="study-1-value-1050"/>
       <w:bookmarkEnd w:id="22"/>
       <w:r>
-        <w:t xml:space="preserve">Study 1:</w:t>
+        <w:t xml:space="preserve">Study 1 (Value 10/50):</w:t>
       </w:r>
     </w:p>
     <w:p>
@@ -78,7 +78,7 @@
     </w:p>
     <w:p>
       <w:r>
-        <w:t xml:space="preserve">After 15 years, the data collected were analyzed. Relative risks (RR) were calculated on tertiles of CRP and D6D activity with CAD events. RR indicate the percent in risk greater CRP or D6D have on CAD events. A RR is</w:t>
+        <w:t xml:space="preserve">After 15 years, the data collected were analyzed. Relative risks (RR) were calculated on tertiles of CRP and D6D activity with CAD events. RR indicate the percent in risk that greater CRP or D6D have on CAD events. A RR is</w:t>
       </w:r>
       <w:r>
         <w:t xml:space="preserve"> </w:t>
@@ -101,7 +101,7 @@
       <w:tblPr>
         <w:tblStyle w:val="TableNormal"/>
         <w:tblW w:type="pct" w:w="0.0"/>
-        <w:tblCaption w:val="Baseline characteristics of participants who either developed CAD or did not develop CAD (CAD-free) within a 15 year timeframe. Values are the means and standard deviations."/>
+        <w:tblCaption w:val="Baseline characteristics of participants who either developed CAD or did not develop CAD (CAD-free) within a 15 year timeframe."/>
       </w:tblPr>
       <w:tblGrid/>
       <w:tr>
@@ -415,7 +415,15 @@
         <w:t xml:space="preserve"> </w:t>
       </w:r>
       <w:r>
-        <w:t xml:space="preserve">characteristics of participants who either developed CAD or did not develop CAD (CAD-free) within a 15 year timeframe. Values are the means and standard deviations.</w:t>
+        <w:t xml:space="preserve">characteristics of participants who either developed CAD or did not develop CAD (CAD-free) within a 15 year timeframe.</w:t>
+      </w:r>
+    </w:p>
+    <w:p>
+      <w:r>
+        <w:rPr>
+          <w:i/>
+        </w:rPr>
+        <w:t xml:space="preserve">Values are the means and standard deviations.</w:t>
       </w:r>
     </w:p>
     <w:p>
@@ -488,7 +496,7 @@
         </w:numPr>
       </w:pPr>
       <w:r>
-        <w:t xml:space="preserve">Describe the results in Table 1.</w:t>
+        <w:t xml:space="preserve">Describe the results in Table 1 and Figure 1. (Value 4/50)</w:t>
       </w:r>
     </w:p>
     <w:p>
@@ -499,33 +507,22 @@
         </w:numPr>
       </w:pPr>
       <w:r>
-        <w:t xml:space="preserve">Describe the results in Figure 1.</w:t>
-      </w:r>
-    </w:p>
-    <w:p>
-      <w:pPr>
-        <w:numPr>
-          <w:numId w:val="1001"/>
-          <w:ilvl w:val="0"/>
-        </w:numPr>
-      </w:pPr>
-      <w:r>
-        <w:t xml:space="preserve">Drawing on information from the Background and the data in Table 1 and Figure 1, discuss a potential mechanism for how dietary PUFA may influence the risk for developing CAD.</w:t>
+        <w:t xml:space="preserve">Drawing on information from the Background and the data in Table 1 and Figure 1, discuss a potential mechanism for how dietary PUFA may influence the risk for developing CAD. (Value 6/50)</w:t>
       </w:r>
     </w:p>
     <w:p>
       <w:pPr>
         <w:pStyle w:val="Heading2"/>
       </w:pPr>
-      <w:bookmarkStart w:id="25" w:name="study-2"/>
+      <w:bookmarkStart w:id="25" w:name="study-2-value-4050"/>
       <w:bookmarkEnd w:id="25"/>
       <w:r>
-        <w:t xml:space="preserve">Study 2:</w:t>
-      </w:r>
-    </w:p>
-    <w:p>
-      <w:r>
-        <w:t xml:space="preserve">There is some public health concern that the ratio of dietary n-6 to n-3 FA is important for cardiovascular health, particularly in regard to Western style diets. Therefore, a community intervention was conducted over one year in the US to determine the effectiveness of strategies that aim to reduce dietary n-6 PUFA (indicated as the "Low" group). A nearby community with similar characteristics as the intervention community was used as the control group (indicated as the "High" group). A randomly sampled, representative group of participants from each community were recruited to take part in the study. Body mass, dietary intake, and blood samples were collected from each participant. Blood samples were used to measure CRP and serum FA.</w:t>
+        <w:t xml:space="preserve">Study 2 (Value 40/50):</w:t>
+      </w:r>
+    </w:p>
+    <w:p>
+      <w:r>
+        <w:t xml:space="preserve">There is some public health concern that the ratio of dietary n-6 to n-3 FA is important for cardiovascular health, particularly in regard to Western style diets. It is generally argued that the North American diet is too high in n-6 relative to n-3 FA. Therefore, a community intervention was conducted over one year in the US to determine the effectiveness of strategies that aim to reduce dietary n-6 PUFA (indicated as the "Low" group). A nearby community with similar characteristics as the intervention community was used as the control group (indicated as the "High" group). Body mass index, dietary intake, and blood samples were collected from each participant. Blood samples were used to measure CRP and serum FA.</w:t>
       </w:r>
     </w:p>
     <w:p>
@@ -545,7 +542,7 @@
         <w:t xml:space="preserve"> </w:t>
       </w:r>
       <w:r>
-        <w:t xml:space="preserve">gene cluster, has been associated with modulation in D6D activity. Therefore, a cheek swab was taken to extract DNA in order to quantify the gene cluster in the participants, who were then classified as "Low" if they had &lt;4</w:t>
+        <w:t xml:space="preserve">gene cluster, have been associated with modulation in D6D activity. Therefore, a cheek swab was taken to extract DNA to quantify the gene cluster in the participants, who were then classified as "Low" if they had &lt;4</w:t>
       </w:r>
       <w:r>
         <w:t xml:space="preserve"> </w:t>
@@ -580,67 +577,14 @@
     </w:p>
     <w:p>
       <w:r>
-        <w:t xml:space="preserve">There were no significant differences in BMI and dietary n-3 FA between the two groups. However, dietary n-6 did decrease in the intervention group, suggesting good participation in the intervention.</w:t>
-      </w:r>
-    </w:p>
-    <w:p>
-      <w:r>
-        <w:t xml:space="preserve">Abbreviations in the figures represent:</w:t>
-      </w:r>
-    </w:p>
-    <w:p>
-      <w:pPr>
-        <w:pStyle w:val="Compact"/>
-        <w:numPr>
-          <w:numId w:val="1002"/>
-          <w:ilvl w:val="0"/>
-        </w:numPr>
-      </w:pPr>
-      <w:r>
-        <w:t xml:space="preserve">LL = low n-6 (intervention) and &lt;4 FADS alleles (low)</w:t>
-      </w:r>
-    </w:p>
-    <w:p>
-      <w:pPr>
-        <w:pStyle w:val="Compact"/>
-        <w:numPr>
-          <w:numId w:val="1002"/>
-          <w:ilvl w:val="0"/>
-        </w:numPr>
-      </w:pPr>
-      <w:r>
-        <w:t xml:space="preserve">LH = low n-6 (intervention) and &gt;4 FADS alleles (high)</w:t>
-      </w:r>
-    </w:p>
-    <w:p>
-      <w:pPr>
-        <w:pStyle w:val="Compact"/>
-        <w:numPr>
-          <w:numId w:val="1002"/>
-          <w:ilvl w:val="0"/>
-        </w:numPr>
-      </w:pPr>
-      <w:r>
-        <w:t xml:space="preserve">HL = high n-6 (control) and &lt;4 FADS alleles (low)</w:t>
-      </w:r>
-    </w:p>
-    <w:p>
-      <w:pPr>
-        <w:pStyle w:val="Compact"/>
-        <w:numPr>
-          <w:numId w:val="1002"/>
-          <w:ilvl w:val="0"/>
-        </w:numPr>
-      </w:pPr>
-      <w:r>
-        <w:t xml:space="preserve">HH = high n-6 (control) and &gt;4 FADS alleles (high)</w:t>
+        <w:t xml:space="preserve">There were no significant differences in BMI and dietary intake of n-3 FA between the two groups. However, dietary n-6 did decrease in the intervention group, suggesting good participation in the intervention.</w:t>
       </w:r>
     </w:p>
     <w:tbl>
       <w:tblPr>
         <w:tblStyle w:val="TableNormal"/>
         <w:tblW w:type="pct" w:w="0.0"/>
-        <w:tblCaption w:val="Differences between a low number of FADS alleles and a high number of FADS alleles before the intervention. * indicates significantly different (p&lt;0.05) from participants with &quot;Low&quot; FADS alleles."/>
+        <w:tblCaption w:val="Differences between a low number of FADS alleles and a high number of FADS alleles before the intervention."/>
       </w:tblPr>
       <w:tblGrid/>
       <w:tr>
@@ -838,7 +782,177 @@
         <w:pStyle w:val="TableCaption"/>
       </w:pPr>
       <w:r>
-        <w:t xml:space="preserve">Differences between a low number of FADS alleles and a high number of FADS alleles before the intervention. * indicates significantly different (p&lt;0.05) from participants with "Low" FADS alleles.</w:t>
+        <w:t xml:space="preserve">Differences between a low number of FADS alleles and a high number of FADS alleles before the intervention.</w:t>
+      </w:r>
+    </w:p>
+    <w:p>
+      <w:r>
+        <w:rPr>
+          <w:i/>
+        </w:rPr>
+        <w:t xml:space="preserve">* indicates significantly different (p&lt;0.05) from participants with "Low" FADS alleles.</w:t>
+      </w:r>
+    </w:p>
+    <w:p>
+      <w:pPr>
+        <w:pStyle w:val="Heading3"/>
+      </w:pPr>
+      <w:bookmarkStart w:id="26" w:name="questions-1"/>
+      <w:bookmarkEnd w:id="26"/>
+      <w:r>
+        <w:t xml:space="preserve">Questions:</w:t>
+      </w:r>
+    </w:p>
+    <w:p>
+      <w:pPr>
+        <w:numPr>
+          <w:numId w:val="1002"/>
+          <w:ilvl w:val="0"/>
+        </w:numPr>
+      </w:pPr>
+      <w:r>
+        <w:t xml:space="preserve">Describe the results of Table 2. (Value 2/50)</w:t>
+      </w:r>
+    </w:p>
+    <w:p>
+      <w:pPr>
+        <w:numPr>
+          <w:numId w:val="1002"/>
+          <w:ilvl w:val="0"/>
+        </w:numPr>
+      </w:pPr>
+      <w:r>
+        <w:t xml:space="preserve">Using the Background information and the data from Table 2, discuss how the</w:t>
+      </w:r>
+      <w:r>
+        <w:t xml:space="preserve"> </w:t>
+      </w:r>
+      <w:r>
+        <w:rPr>
+          <w:i/>
+        </w:rPr>
+        <w:t xml:space="preserve">FADS</w:t>
+      </w:r>
+      <w:r>
+        <w:t xml:space="preserve"> </w:t>
+      </w:r>
+      <w:r>
+        <w:t xml:space="preserve">gene cluster is influencing D6D activity. Assume that dietary intake of n-6 and n-3 FA did not differ between groups at the baseline measurements. (Value 5/50)</w:t>
+      </w:r>
+    </w:p>
+    <w:p>
+      <w:pPr>
+        <w:numPr>
+          <w:numId w:val="1002"/>
+          <w:ilvl w:val="0"/>
+        </w:numPr>
+      </w:pPr>
+      <w:r>
+        <w:t xml:space="preserve">Describe the results of Figure 2. (Value 2/50)</w:t>
+      </w:r>
+    </w:p>
+    <w:p>
+      <w:pPr>
+        <w:numPr>
+          <w:numId w:val="1002"/>
+          <w:ilvl w:val="0"/>
+        </w:numPr>
+      </w:pPr>
+      <w:r>
+        <w:t xml:space="preserve">Using</w:t>
+      </w:r>
+      <w:r>
+        <w:t xml:space="preserve"> </w:t>
+      </w:r>
+      <w:r>
+        <w:rPr>
+          <w:b/>
+        </w:rPr>
+        <w:t xml:space="preserve">all</w:t>
+      </w:r>
+      <w:r>
+        <w:t xml:space="preserve"> </w:t>
+      </w:r>
+      <w:r>
+        <w:t xml:space="preserve">information and data up to this point, discuss how the</w:t>
+      </w:r>
+      <w:r>
+        <w:t xml:space="preserve"> </w:t>
+      </w:r>
+      <w:r>
+        <w:rPr>
+          <w:i/>
+        </w:rPr>
+        <w:t xml:space="preserve">FADS</w:t>
+      </w:r>
+      <w:r>
+        <w:t xml:space="preserve"> </w:t>
+      </w:r>
+      <w:r>
+        <w:t xml:space="preserve">gene cluster may influence the risk for CAD. (Value 6/50)</w:t>
+      </w:r>
+    </w:p>
+    <w:p>
+      <w:pPr>
+        <w:numPr>
+          <w:numId w:val="1002"/>
+          <w:ilvl w:val="0"/>
+        </w:numPr>
+      </w:pPr>
+      <w:r>
+        <w:t xml:space="preserve">Imagine you are clinician and a patient comes in who has has a mixed, but predominately African ancestry. Considering that individuals with African ancestry are more likely to have more alleles of the</w:t>
+      </w:r>
+      <w:r>
+        <w:t xml:space="preserve"> </w:t>
+      </w:r>
+      <w:r>
+        <w:rPr>
+          <w:i/>
+        </w:rPr>
+        <w:t xml:space="preserve">FADS</w:t>
+      </w:r>
+      <w:r>
+        <w:t xml:space="preserve"> </w:t>
+      </w:r>
+      <w:r>
+        <w:t xml:space="preserve">gene cluster, using the information and data in this exam and your previous knowledge, how could you reduce his/her risk for CAD disease? Defend your answer by incorporating data from both studies. (Value 7/50)</w:t>
+      </w:r>
+    </w:p>
+    <w:p>
+      <w:pPr>
+        <w:numPr>
+          <w:numId w:val="1002"/>
+          <w:ilvl w:val="0"/>
+        </w:numPr>
+      </w:pPr>
+      <w:r>
+        <w:t xml:space="preserve">Given that all of these studies were conducted in Western countries with a high n-6 to n-3 ratios, discuss how the association between higher D6D activity and CAD risk may differ in countries with a lower dietary n-6 to n-3 ratio (for example, in Inuits consuming a traditional diet). Explain any neutral or positive influences the</w:t>
+      </w:r>
+      <w:r>
+        <w:t xml:space="preserve"> </w:t>
+      </w:r>
+      <w:r>
+        <w:rPr>
+          <w:i/>
+        </w:rPr>
+        <w:t xml:space="preserve">FADS</w:t>
+      </w:r>
+      <w:r>
+        <w:t xml:space="preserve"> </w:t>
+      </w:r>
+      <w:r>
+        <w:t xml:space="preserve">alleles may have. Defend your answer using your own knowledge, the Background information and the two studies. (Value 8/50)</w:t>
+      </w:r>
+    </w:p>
+    <w:p>
+      <w:pPr>
+        <w:numPr>
+          <w:numId w:val="1002"/>
+          <w:ilvl w:val="0"/>
+        </w:numPr>
+      </w:pPr>
+      <w:r>
+        <w:t xml:space="preserve">A recent large randomized, controlled clinical trial showed no effect of n-3 LC-PUFA supplementation on myocardial infarction (a common outcome of CAD). Comment on 1) why a clinical trial may not always be able to identify effects with supplementation in the general population and 2) why targeting only n-3 LC-PUFA may not always be effective. Use your previous knowledge and all the information and data from this exam. (Value 10/50)</w:t>
       </w:r>
     </w:p>
     <w:p>
@@ -858,7 +972,7 @@
                     </pic:cNvPicPr>
                   </pic:nvPicPr>
                   <pic:blipFill>
-                    <a:blip r:embed="rId26"/>
+                    <a:blip r:embed="rId27"/>
                     <a:stretch>
                       <a:fillRect/>
                     </a:stretch>
@@ -890,189 +1004,7 @@
         <w:pStyle w:val="ImageCaption"/>
       </w:pPr>
       <w:r>
-        <w:t xml:space="preserve">Effect of intervention on participants with either a low or a high number of FADS alleles.</w:t>
-      </w:r>
-    </w:p>
-    <w:p>
-      <w:pPr>
-        <w:pStyle w:val="Heading3"/>
-      </w:pPr>
-      <w:bookmarkStart w:id="27" w:name="questions-1"/>
-      <w:bookmarkEnd w:id="27"/>
-      <w:r>
-        <w:t xml:space="preserve">Questions:</w:t>
-      </w:r>
-    </w:p>
-    <w:p>
-      <w:pPr>
-        <w:numPr>
-          <w:numId w:val="1003"/>
-          <w:ilvl w:val="0"/>
-        </w:numPr>
-      </w:pPr>
-      <w:r>
-        <w:t xml:space="preserve">Describe the results of Table 2.</w:t>
-      </w:r>
-    </w:p>
-    <w:p>
-      <w:pPr>
-        <w:numPr>
-          <w:numId w:val="1003"/>
-          <w:ilvl w:val="0"/>
-        </w:numPr>
-      </w:pPr>
-      <w:r>
-        <w:t xml:space="preserve">Using the Background information and the data from Table 2, discuss how the</w:t>
-      </w:r>
-      <w:r>
-        <w:t xml:space="preserve"> </w:t>
-      </w:r>
-      <w:r>
-        <w:rPr>
-          <w:i/>
-        </w:rPr>
-        <w:t xml:space="preserve">FADS</w:t>
-      </w:r>
-      <w:r>
-        <w:t xml:space="preserve"> </w:t>
-      </w:r>
-      <w:r>
-        <w:t xml:space="preserve">gene cluster is influencing D6D activity.</w:t>
-      </w:r>
-    </w:p>
-    <w:p>
-      <w:pPr>
-        <w:numPr>
-          <w:numId w:val="1003"/>
-          <w:ilvl w:val="0"/>
-        </w:numPr>
-      </w:pPr>
-      <w:r>
-        <w:t xml:space="preserve">Describe the results of Figure 2.</w:t>
-      </w:r>
-    </w:p>
-    <w:p>
-      <w:pPr>
-        <w:numPr>
-          <w:numId w:val="1003"/>
-          <w:ilvl w:val="0"/>
-        </w:numPr>
-      </w:pPr>
-      <w:r>
-        <w:rPr>
-          <w:b/>
-        </w:rPr>
-        <w:t xml:space="preserve">Independent</w:t>
-      </w:r>
-      <w:r>
-        <w:t xml:space="preserve"> </w:t>
-      </w:r>
-      <w:r>
-        <w:t xml:space="preserve">of genotype, was the intervention effective at reducing inflammation (using Figure 2)? Discuss how the intervention may influence the risk for CAD.</w:t>
-      </w:r>
-    </w:p>
-    <w:p>
-      <w:pPr>
-        <w:numPr>
-          <w:numId w:val="1003"/>
-          <w:ilvl w:val="0"/>
-        </w:numPr>
-      </w:pPr>
-      <w:r>
-        <w:t xml:space="preserve">Using</w:t>
-      </w:r>
-      <w:r>
-        <w:t xml:space="preserve"> </w:t>
-      </w:r>
-      <w:r>
-        <w:rPr>
-          <w:b/>
-        </w:rPr>
-        <w:t xml:space="preserve">all</w:t>
-      </w:r>
-      <w:r>
-        <w:t xml:space="preserve"> </w:t>
-      </w:r>
-      <w:r>
-        <w:t xml:space="preserve">information and data up to this point, discuss how the</w:t>
-      </w:r>
-      <w:r>
-        <w:t xml:space="preserve"> </w:t>
-      </w:r>
-      <w:r>
-        <w:rPr>
-          <w:i/>
-        </w:rPr>
-        <w:t xml:space="preserve">FADS</w:t>
-      </w:r>
-      <w:r>
-        <w:t xml:space="preserve"> </w:t>
-      </w:r>
-      <w:r>
-        <w:t xml:space="preserve">gene cluster may influence the risk for CAD.</w:t>
-      </w:r>
-    </w:p>
-    <w:p>
-      <w:pPr>
-        <w:numPr>
-          <w:numId w:val="1003"/>
-          <w:ilvl w:val="0"/>
-        </w:numPr>
-      </w:pPr>
-      <w:r>
-        <w:t xml:space="preserve">Imagine you are clinician and a patient comes in who has has a mixed, but predominately East African ancestry. Considering that individuals with African ancestry are more likely to have more alleles of the</w:t>
-      </w:r>
-      <w:r>
-        <w:t xml:space="preserve"> </w:t>
-      </w:r>
-      <w:r>
-        <w:rPr>
-          <w:i/>
-        </w:rPr>
-        <w:t xml:space="preserve">FADS</w:t>
-      </w:r>
-      <w:r>
-        <w:t xml:space="preserve"> </w:t>
-      </w:r>
-      <w:r>
-        <w:t xml:space="preserve">gene cluster, use the information and data in this exam and using your previous knowledge, how could you reduce their risk for CAD disease? Defend your answer by incorporating data from both studies.</w:t>
-      </w:r>
-    </w:p>
-    <w:p>
-      <w:pPr>
-        <w:numPr>
-          <w:numId w:val="1003"/>
-          <w:ilvl w:val="0"/>
-        </w:numPr>
-      </w:pPr>
-      <w:r>
-        <w:t xml:space="preserve">Given that all of these studies were conducted in Western countries with a high n-6 to n-3 ratios, discuss how the association between higher D6D activity and CAD risk may differ in countries with a lower dietary n-6 to n-3 ratio (for example, in Inuits consuming a traditional diet). Explain any neutral or positive influences the</w:t>
-      </w:r>
-      <w:r>
-        <w:t xml:space="preserve"> </w:t>
-      </w:r>
-      <w:r>
-        <w:rPr>
-          <w:i/>
-        </w:rPr>
-        <w:t xml:space="preserve">FADS</w:t>
-      </w:r>
-      <w:r>
-        <w:t xml:space="preserve"> </w:t>
-      </w:r>
-      <w:r>
-        <w:t xml:space="preserve">alleles may have. Defend your answer using your own knowledge, the Background information and the two studies.</w:t>
-      </w:r>
-    </w:p>
-    <w:p>
-      <w:pPr>
-        <w:numPr>
-          <w:numId w:val="1003"/>
-          <w:ilvl w:val="0"/>
-        </w:numPr>
-      </w:pPr>
-      <w:r>
-        <w:t xml:space="preserve">A recent large randomized, controlled clinical trial showed no effect of n-3 LC-PUFA supplementation on myocardial infarction (a common outcome of CAD). Comment on 1) some reasons why improvements in dietary lipids may not translate to reductions in heart attack, 2) why a clinical trial may not always be able to identify effects with a supplementation in the general population, and 3) why targeting only n-3 LC-PUFA may not always be effective. Use your previous knowledge and all the information and data from this exam.</w:t>
+        <w:t xml:space="preserve">Effect of intervention on participants with either a low or a high number of FADS alleles. LL = low n-6 (intervention) and &lt;4 FADS alleles (low); LH = low n-6 (intervention) and &gt;4 FADS alleles (high); HL = high n-6 (control) and &lt;4 FADS alleles (low); HH = high n-6 (control) and &gt;4 FADS alleles (high).</w:t>
       </w:r>
     </w:p>
     <w:sectPr/>
@@ -1168,7 +1100,7 @@
     </w:lvl>
   </w:abstractNum>
   <w:abstractNum w:abstractNumId="990">
-    <w:nsid w:val="c10157ec"/>
+    <w:nsid w:val="53dc33e1"/>
     <w:multiLevelType w:val="multilevel"/>
     <w:lvl w:ilvl="0">
       <w:numFmt w:val="bullet"/>
@@ -1249,7 +1181,7 @@
     </w:lvl>
   </w:abstractNum>
   <w:abstractNum w:abstractNumId="99411">
-    <w:nsid w:val="f2dfc252"/>
+    <w:nsid w:val="ad4b6709"/>
     <w:multiLevelType w:val="multilevel"/>
     <w:lvl w:ilvl="0">
       <w:start w:val="1"/>
@@ -1336,92 +1268,11 @@
       </w:pPr>
     </w:lvl>
   </w:abstractNum>
-  <w:abstractNum w:abstractNumId="991">
-    <w:nsid w:val="97aa4ac0"/>
+  <w:abstractNum w:abstractNumId="99413">
+    <w:nsid w:val="ec25a87f"/>
     <w:multiLevelType w:val="multilevel"/>
     <w:lvl w:ilvl="0">
-      <w:numFmt w:val="bullet"/>
-      <w:lvlText w:val="•"/>
-      <w:lvlJc w:val="left"/>
-      <w:pPr>
-        <w:tabs>
-          <w:tab w:val="num" w:pos="0"/>
-        </w:tabs>
-        <w:ind w:left="480" w:hanging="480"/>
-      </w:pPr>
-    </w:lvl>
-    <w:lvl w:ilvl="1">
-      <w:numFmt w:val="bullet"/>
-      <w:lvlText w:val="–"/>
-      <w:lvlJc w:val="left"/>
-      <w:pPr>
-        <w:tabs>
-          <w:tab w:val="num" w:pos="720"/>
-        </w:tabs>
-        <w:ind w:left="1200" w:hanging="480"/>
-      </w:pPr>
-    </w:lvl>
-    <w:lvl w:ilvl="2">
-      <w:numFmt w:val="bullet"/>
-      <w:lvlText w:val="•"/>
-      <w:lvlJc w:val="left"/>
-      <w:pPr>
-        <w:tabs>
-          <w:tab w:val="num" w:pos="1440"/>
-        </w:tabs>
-        <w:ind w:left="1920" w:hanging="480"/>
-      </w:pPr>
-    </w:lvl>
-    <w:lvl w:ilvl="3">
-      <w:numFmt w:val="bullet"/>
-      <w:lvlText w:val="–"/>
-      <w:lvlJc w:val="left"/>
-      <w:pPr>
-        <w:tabs>
-          <w:tab w:val="num" w:pos="2160"/>
-        </w:tabs>
-        <w:ind w:left="2640" w:hanging="480"/>
-      </w:pPr>
-    </w:lvl>
-    <w:lvl w:ilvl="4">
-      <w:numFmt w:val="bullet"/>
-      <w:lvlText w:val="•"/>
-      <w:lvlJc w:val="left"/>
-      <w:pPr>
-        <w:tabs>
-          <w:tab w:val="num" w:pos="2880"/>
-        </w:tabs>
-        <w:ind w:left="3360" w:hanging="480"/>
-      </w:pPr>
-    </w:lvl>
-    <w:lvl w:ilvl="5">
-      <w:numFmt w:val="bullet"/>
-      <w:lvlText w:val="–"/>
-      <w:lvlJc w:val="left"/>
-      <w:pPr>
-        <w:tabs>
-          <w:tab w:val="num" w:pos="3600"/>
-        </w:tabs>
-        <w:ind w:left="4080" w:hanging="480"/>
-      </w:pPr>
-    </w:lvl>
-    <w:lvl w:ilvl="6">
-      <w:numFmt w:val="bullet"/>
-      <w:lvlText w:val="•"/>
-      <w:lvlJc w:val="left"/>
-      <w:pPr>
-        <w:tabs>
-          <w:tab w:val="num" w:pos="4320"/>
-        </w:tabs>
-        <w:ind w:left="4800" w:hanging="480"/>
-      </w:pPr>
-    </w:lvl>
-  </w:abstractNum>
-  <w:abstractNum w:abstractNumId="99414">
-    <w:nsid w:val="6b71baa4"/>
-    <w:multiLevelType w:val="multilevel"/>
-    <w:lvl w:ilvl="0">
-      <w:start w:val="4"/>
+      <w:start w:val="3"/>
       <w:numFmt w:val="decimal"/>
       <w:lvlText w:val="%1."/>
       <w:lvlJc w:val="left"/>
@@ -1433,7 +1284,7 @@
       </w:pPr>
     </w:lvl>
     <w:lvl w:ilvl="1">
-      <w:start w:val="4"/>
+      <w:start w:val="3"/>
       <w:numFmt w:val="decimal"/>
       <w:lvlText w:val="%2."/>
       <w:lvlJc w:val="left"/>
@@ -1445,7 +1296,7 @@
       </w:pPr>
     </w:lvl>
     <w:lvl w:ilvl="2">
-      <w:start w:val="4"/>
+      <w:start w:val="3"/>
       <w:numFmt w:val="decimal"/>
       <w:lvlText w:val="%3."/>
       <w:lvlJc w:val="left"/>
@@ -1457,7 +1308,7 @@
       </w:pPr>
     </w:lvl>
     <w:lvl w:ilvl="3">
-      <w:start w:val="4"/>
+      <w:start w:val="3"/>
       <w:numFmt w:val="decimal"/>
       <w:lvlText w:val="%4."/>
       <w:lvlJc w:val="left"/>
@@ -1469,7 +1320,7 @@
       </w:pPr>
     </w:lvl>
     <w:lvl w:ilvl="4">
-      <w:start w:val="4"/>
+      <w:start w:val="3"/>
       <w:numFmt w:val="decimal"/>
       <w:lvlText w:val="%5."/>
       <w:lvlJc w:val="left"/>
@@ -1481,7 +1332,7 @@
       </w:pPr>
     </w:lvl>
     <w:lvl w:ilvl="5">
-      <w:start w:val="4"/>
+      <w:start w:val="3"/>
       <w:numFmt w:val="decimal"/>
       <w:lvlText w:val="%6."/>
       <w:lvlJc w:val="left"/>
@@ -1493,7 +1344,7 @@
       </w:pPr>
     </w:lvl>
     <w:lvl w:ilvl="6">
-      <w:start w:val="4"/>
+      <w:start w:val="3"/>
       <w:numFmt w:val="decimal"/>
       <w:lvlText w:val="%7."/>
       <w:lvlJc w:val="left"/>
@@ -1536,30 +1387,27 @@
     </w:lvlOverride>
   </w:num>
   <w:num w:numId="1002">
-    <w:abstractNumId w:val="991"/>
-  </w:num>
-  <w:num w:numId="1003">
-    <w:abstractNumId w:val="99414"/>
+    <w:abstractNumId w:val="99413"/>
     <w:lvlOverride w:ilvl="0">
-      <w:startOverride w:val="4"/>
+      <w:startOverride w:val="3"/>
     </w:lvlOverride>
     <w:lvlOverride w:ilvl="1">
-      <w:startOverride w:val="4"/>
+      <w:startOverride w:val="3"/>
     </w:lvlOverride>
     <w:lvlOverride w:ilvl="2">
-      <w:startOverride w:val="4"/>
+      <w:startOverride w:val="3"/>
     </w:lvlOverride>
     <w:lvlOverride w:ilvl="3">
-      <w:startOverride w:val="4"/>
+      <w:startOverride w:val="3"/>
     </w:lvlOverride>
     <w:lvlOverride w:ilvl="4">
-      <w:startOverride w:val="4"/>
+      <w:startOverride w:val="3"/>
     </w:lvlOverride>
     <w:lvlOverride w:ilvl="5">
-      <w:startOverride w:val="4"/>
+      <w:startOverride w:val="3"/>
     </w:lvlOverride>
     <w:lvlOverride w:ilvl="6">
-      <w:startOverride w:val="4"/>
+      <w:startOverride w:val="3"/>
     </w:lvlOverride>
   </w:num>
 </w:numbering>

</xml_diff>

<commit_message>
Updated the final, with edits from others suggestions
</commit_message>
<xml_diff>
--- a/final/final.docx
+++ b/final/final.docx
@@ -28,7 +28,7 @@
     </w:p>
     <w:p>
       <w:pPr>
-        <w:pStyle w:val="Heading2"/>
+        <w:pStyle w:val="Heading3"/>
       </w:pPr>
       <w:bookmarkStart w:id="21" w:name="background"/>
       <w:bookmarkEnd w:id="21"/>
@@ -38,12 +38,12 @@
     </w:p>
     <w:p>
       <w:r>
-        <w:t xml:space="preserve">Greater systemic inflammation can disrupt metabolic processes throughout the body. Greater inflammation has also been implicated in the development of plaque buildup in blood vessels, potentially leading to cardiovascular disease (CVD). The most common type of CVD is coronary artery disease (CAD), which can increase the risk for heart attacks --- also known as myocardial infarctions (MI)</w:t>
-      </w:r>
-    </w:p>
-    <w:p>
-      <w:r>
-        <w:t xml:space="preserve">The n-3 long chain polyunsaturated fatty acids (n-3 LC-PUFA) eicosapentaenoic acid (EPA) and docosahexaenoic acid (DHA) are precursors to potent anti-inflammatory molecules. While EPA and DHA can be obtained from the diet, we can also synthesize them from the FA alpha-linolenic acid (ALA). The n-6 LC-PUFA equivalent of the n-3 LC-PUFA is arachidonic acid (ARA), which can be used in signaling pro-inflammatory processes. As with the n-3 LC-PUFA, ARA can be obtained from the diet as well as synthesized from linoleic acid (LA). However, both ALA and LA are essential FA and can</w:t>
+        <w:t xml:space="preserve">Greater systemic inflammation can disrupt metabolic processes throughout the body. Greater inflammation has also been implicated in the development of plaque buildup in blood vessels, potentially leading to cardiovascular disease (CVD). The most common type of CVD is coronary artery disease (CAD), which can increase the risk for heart attacks.</w:t>
+      </w:r>
+    </w:p>
+    <w:p>
+      <w:r>
+        <w:t xml:space="preserve">The n-3 long chain polyunsaturated fatty acids (n-3 LC-PUFA) eicosapentaenoic acid (EPA) and docosahexaenoic acid (DHA) are precursors to potent anti-inflammatory molecules. While EPA and DHA can be obtained from the diet, we can also synthesize them from the fatty acid (FA) alpha-linolenic acid (ALA; also an n-3). Conversely, the n-6 long chain polyunsaturated fatty acid (n-6 LC-PUFA) arachidonic acid (ARA) is used in signaling pro-inflammatory processes. Similar to the n-3 LC-PUFA, ARA can be obtained from the diet as well as synthesized from linoleic acid (LA; also is an n-6). However, both ALA and LA are essential FA and can</w:t>
       </w:r>
       <w:r>
         <w:t xml:space="preserve"> </w:t>
@@ -63,7 +63,7 @@
     </w:p>
     <w:p>
       <w:pPr>
-        <w:pStyle w:val="Heading2"/>
+        <w:pStyle w:val="Heading3"/>
       </w:pPr>
       <w:bookmarkStart w:id="22" w:name="study-1-value-1050"/>
       <w:bookmarkEnd w:id="22"/>
@@ -73,12 +73,12 @@
     </w:p>
     <w:p>
       <w:r>
-        <w:t xml:space="preserve">To observe the role of fatty acids on the risk for CAD, a large prospective longitudinal cohort was initiated many years ago in order to record cardiovascular events. Participants were recruited from several cities in Canada. At the baseline visit, participants had their body mass determined and had blood samples taken. Blood samples were analyzed for C-reactive protein (CRP), which is a marker of systemic inflammation, and were also analyzed for serum FA and D6D activity. Every year, participants were called to record any cardiovascular events that had occurred over the previous year.</w:t>
-      </w:r>
-    </w:p>
-    <w:p>
-      <w:r>
-        <w:t xml:space="preserve">After 15 years, the data collected were analyzed. Relative risks (RR) were calculated on tertiles of CRP and D6D activity with CAD events. RR indicate the percent in risk that greater CRP or D6D have on CAD events. A RR is</w:t>
+        <w:t xml:space="preserve">To observe the role of fatty acids on the risk for CAD, a large prospective longitudinal cohort was initiated many years ago in order to record cardiovascular events. Participants were recruited from several cities in Canada. At the baseline visit, participants had their body mass index (BMI) determined and had blood samples taken. Blood samples were analyzed for C-reactive protein (CRP; a protein that rises in response to, as well as contributes to, inflammation), serum FA, and D6D activity. Every year, participants were called to record any cardiovascular events that had occurred over the previous year.</w:t>
+      </w:r>
+    </w:p>
+    <w:p>
+      <w:r>
+        <w:t xml:space="preserve">After 15 years, the data collected were analyzed. Relative risks (RR) were calculated on tertiles of serum CRP levels and D6D activity with CAD events. The RR represents the risk as a percent that greater CRP (or D6D) have on CAD events (for example, a RR of 1.30 equals a 30% greater risk). A RR is</w:t>
       </w:r>
       <w:r>
         <w:t xml:space="preserve"> </w:t>
@@ -475,7 +475,22 @@
         <w:pStyle w:val="ImageCaption"/>
       </w:pPr>
       <w:r>
-        <w:t xml:space="preserve">Relative risks of tertiles of D6D and CRP with CAD. Ranges above the 1.0 line (dashed horizontal line) are considered statistically significant.</w:t>
+        <w:t xml:space="preserve">Relative risks of tertiles of D6D and CRP with CAD. Error bars (RR range) that cross the 1.0 line (dashed horizontal line) are</w:t>
+      </w:r>
+      <w:r>
+        <w:t xml:space="preserve"> </w:t>
+      </w:r>
+      <w:r>
+        <w:rPr>
+          <w:b/>
+        </w:rPr>
+        <w:t xml:space="preserve">not</w:t>
+      </w:r>
+      <w:r>
+        <w:t xml:space="preserve"> </w:t>
+      </w:r>
+      <w:r>
+        <w:t xml:space="preserve">considered statistically significant.</w:t>
       </w:r>
     </w:p>
     <w:p>
@@ -510,9 +525,10 @@
         <w:t xml:space="preserve">Drawing on information from the Background and the data in Table 1 and Figure 1, discuss a potential mechanism for how dietary PUFA may influence the risk for developing CAD. (Value 6/50)</w:t>
       </w:r>
     </w:p>
-    <w:p>
-      <w:pPr>
-        <w:pStyle w:val="Heading2"/>
+    <w:p/>
+    <w:p>
+      <w:pPr>
+        <w:pStyle w:val="Heading3"/>
       </w:pPr>
       <w:bookmarkStart w:id="25" w:name="study-2-value-4050"/>
       <w:bookmarkEnd w:id="25"/>
@@ -522,12 +538,12 @@
     </w:p>
     <w:p>
       <w:r>
-        <w:t xml:space="preserve">There is some public health concern that the ratio of dietary n-6 to n-3 FA is important for cardiovascular health, particularly in regard to Western style diets. It is generally argued that the North American diet is too high in n-6 relative to n-3 FA. Therefore, a community intervention was conducted over one year in the US to determine the effectiveness of strategies that aim to reduce dietary n-6 PUFA (indicated as the "Low" group). A nearby community with similar characteristics as the intervention community was used as the control group (indicated as the "High" group). Body mass index, dietary intake, and blood samples were collected from each participant. Blood samples were used to measure CRP and serum FA.</w:t>
-      </w:r>
-    </w:p>
-    <w:p>
-      <w:r>
-        <w:t xml:space="preserve">The field of nutrigenomics has revealed several candidate genes that may influence FA metabolism. These group of alleles, called the</w:t>
+        <w:t xml:space="preserve">There is some public health concern that the ratio of dietary n-6 to n-3 FA is important for cardiovascular health, particularly in regard to Western style diets. It is generally argued that the North American diet is too high in n-6 relative to n-3 FA. Therefore, a community intervention was conducted over one year in the US to determine the effectiveness of strategies that aim to reduce dietary n-6 PUFA (indicated as the "Low n-6" group). A nearby community with similar characteristics as the intervention community was used as the control group (indicated as the "High n-6" group). BMI, dietary intake, and blood samples were collected from each participant. Blood samples were used to measure serum CRP and FA levels.</w:t>
+      </w:r>
+    </w:p>
+    <w:p>
+      <w:r>
+        <w:t xml:space="preserve">The field of nutrigenomics has revealed several candidate genes that may influence FA metabolism. This group of alleles, called the</w:t>
       </w:r>
       <w:r>
         <w:t xml:space="preserve"> </w:t>
@@ -542,7 +558,7 @@
         <w:t xml:space="preserve"> </w:t>
       </w:r>
       <w:r>
-        <w:t xml:space="preserve">gene cluster, have been associated with modulation in D6D activity. Therefore, a cheek swab was taken to extract DNA to quantify the gene cluster in the participants, who were then classified as "Low" if they had &lt;4</w:t>
+        <w:t xml:space="preserve">gene cluster, has been associated with modulation in D6D activity. Therefore, a cheek swab was taken to extract DNA to quantify the gene cluster in the participants, who were then classified as "Low FADS" if they had &lt;4</w:t>
       </w:r>
       <w:r>
         <w:t xml:space="preserve"> </w:t>
@@ -557,7 +573,7 @@
         <w:t xml:space="preserve"> </w:t>
       </w:r>
       <w:r>
-        <w:t xml:space="preserve">alleles present and "High" if they had &gt;4</w:t>
+        <w:t xml:space="preserve">alleles present and "High FADS" if they had &gt;4</w:t>
       </w:r>
       <w:r>
         <w:t xml:space="preserve"> </w:t>
@@ -790,7 +806,7 @@
         <w:rPr>
           <w:i/>
         </w:rPr>
-        <w:t xml:space="preserve">* indicates significantly different (p&lt;0.05) from participants with "Low" FADS alleles.</w:t>
+        <w:t xml:space="preserve">* indicates significantly different (p&lt;0.05) from participants with "Low FADS".</w:t>
       </w:r>
     </w:p>
     <w:p>
@@ -900,7 +916,7 @@
         </w:numPr>
       </w:pPr>
       <w:r>
-        <w:t xml:space="preserve">Imagine you are clinician and a patient comes in who has has a mixed, but predominately African ancestry. Considering that individuals with African ancestry are more likely to have more alleles of the</w:t>
+        <w:t xml:space="preserve">Imagine you are clinician and a patient comes in who has a mixed, but predominately African ancestry. Considering that individuals with African ancestry are more likely to have more alleles of the</w:t>
       </w:r>
       <w:r>
         <w:t xml:space="preserve"> </w:t>
@@ -926,7 +942,7 @@
         </w:numPr>
       </w:pPr>
       <w:r>
-        <w:t xml:space="preserve">Given that all of these studies were conducted in Western countries with a high n-6 to n-3 ratios, discuss how the association between higher D6D activity and CAD risk may differ in countries with a lower dietary n-6 to n-3 ratio (for example, in Inuits consuming a traditional diet). Explain any neutral or positive influences the</w:t>
+        <w:t xml:space="preserve">Given that all of these studies were conducted in Western countries with a high n-6 to n-3 ratio, discuss how the association between higher D6D activity and CAD risk may differ in countries with a lower dietary n-6 to n-3 ratio (for example, in Inuits consuming a traditional diet with a high dietary intake of fish and seafood, which has large amounts of n-3 FA). Explain any neutral or positive influences the</w:t>
       </w:r>
       <w:r>
         <w:t xml:space="preserve"> </w:t>
@@ -952,7 +968,7 @@
         </w:numPr>
       </w:pPr>
       <w:r>
-        <w:t xml:space="preserve">A recent large randomized, controlled clinical trial showed no effect of n-3 LC-PUFA supplementation on myocardial infarction (a common outcome of CAD). Comment on 1) why a clinical trial may not always be able to identify effects with supplementation in the general population and 2) why targeting only n-3 LC-PUFA may not always be effective. Use your previous knowledge and all the information and data from this exam. (Value 10/50)</w:t>
+        <w:t xml:space="preserve">A recent large randomized, controlled clinical trial showed no effect of n-3 LC-PUFA supplementation on CAD. Comment on 1) why a clinical trial may not always be able to identify effects with nutrient supplementation in the general population and 2) why targeting only n-3 LC-PUFA may not always be effective. Use your previous knowledge and all the information and data from this exam. (Value 10/50)</w:t>
       </w:r>
     </w:p>
     <w:p>
@@ -1004,7 +1020,7 @@
         <w:pStyle w:val="ImageCaption"/>
       </w:pPr>
       <w:r>
-        <w:t xml:space="preserve">Effect of intervention on participants with either a low or a high number of FADS alleles. LL = low n-6 (intervention) and &lt;4 FADS alleles (low); LH = low n-6 (intervention) and &gt;4 FADS alleles (high); HL = high n-6 (control) and &lt;4 FADS alleles (low); HH = high n-6 (control) and &gt;4 FADS alleles (high).</w:t>
+        <w:t xml:space="preserve">Effect of intervention on participants with either a low or a high number of FADS alleles. LL = low n-6 (intervention) and &lt;4 FADS alleles (low FADS); LH = low n-6 (intervention) and &gt;4 FADS alleles (high FADS); HL = high n-6 (control) and &lt;4 FADS alleles (low FADS); HH = high n-6 (control) and &gt;4 FADS alleles (high FADS).</w:t>
       </w:r>
     </w:p>
     <w:sectPr/>
@@ -1100,7 +1116,7 @@
     </w:lvl>
   </w:abstractNum>
   <w:abstractNum w:abstractNumId="990">
-    <w:nsid w:val="53dc33e1"/>
+    <w:nsid w:val="b1f49e3a"/>
     <w:multiLevelType w:val="multilevel"/>
     <w:lvl w:ilvl="0">
       <w:numFmt w:val="bullet"/>
@@ -1181,7 +1197,7 @@
     </w:lvl>
   </w:abstractNum>
   <w:abstractNum w:abstractNumId="99411">
-    <w:nsid w:val="ad4b6709"/>
+    <w:nsid w:val="18bd0e5e"/>
     <w:multiLevelType w:val="multilevel"/>
     <w:lvl w:ilvl="0">
       <w:start w:val="1"/>
@@ -1269,7 +1285,7 @@
     </w:lvl>
   </w:abstractNum>
   <w:abstractNum w:abstractNumId="99413">
-    <w:nsid w:val="ec25a87f"/>
+    <w:nsid w:val="7ab4cdad"/>
     <w:multiLevelType w:val="multilevel"/>
     <w:lvl w:ilvl="0">
       <w:start w:val="3"/>

</xml_diff>